<commit_message>
Corrections in text and doc files related to preparation of macOSX installer for GEM-Selektor v. 3.4.1.
</commit_message>
<xml_diff>
--- a/Docs/Descriptions/Multisite-Mixmod.docx
+++ b/Docs/Descriptions/Multisite-Mixmod.docx
@@ -171,10 +171,10 @@
             <v:path o:extrusionok="f" gradientshapeok="t" o:connecttype="rect"/>
             <o:lock v:ext="edit" aspectratio="t"/>
           </v:shapetype>
-          <v:shape id="_x0000_i1025" type="#_x0000_t75" style="width:119.1pt;height:32.8pt" o:ole="">
+          <v:shape id="_x0000_i1025" type="#_x0000_t75" style="width:118.9pt;height:32.5pt" o:ole="">
             <v:imagedata r:id="rId8" o:title=""/>
           </v:shape>
-          <o:OLEObject Type="Embed" ProgID="Equation.3" ShapeID="_x0000_i1025" DrawAspect="Content" ObjectID="_1368863561" r:id="rId9"/>
+          <o:OLEObject Type="Embed" ProgID="Equation.3" ShapeID="_x0000_i1025" DrawAspect="Content" ObjectID="_1388405593" r:id="rId9"/>
         </w:object>
       </w:r>
       <w:r>
@@ -246,10 +246,10 @@
           <w:position w:val="-26"/>
         </w:rPr>
         <w:object w:dxaOrig="1240" w:dyaOrig="680" w14:anchorId="6DCD6F8F">
-          <v:shape id="_x0000_i1026" type="#_x0000_t75" style="width:61.8pt;height:33.55pt" o:ole="">
+          <v:shape id="_x0000_i1026" type="#_x0000_t75" style="width:61.8pt;height:33.45pt" o:ole="">
             <v:imagedata r:id="rId10" o:title=""/>
           </v:shape>
-          <o:OLEObject Type="Embed" ProgID="Equation.3" ShapeID="_x0000_i1026" DrawAspect="Content" ObjectID="_1368863562" r:id="rId11"/>
+          <o:OLEObject Type="Embed" ProgID="Equation.3" ShapeID="_x0000_i1026" DrawAspect="Content" ObjectID="_1388405594" r:id="rId11"/>
         </w:object>
       </w:r>
       <w:r>
@@ -1180,10 +1180,10 @@
           <w:position w:val="-24"/>
         </w:rPr>
         <w:object w:dxaOrig="2640" w:dyaOrig="660" w14:anchorId="7D3DB66F">
-          <v:shape id="_x0000_i1027" type="#_x0000_t75" style="width:131.55pt;height:32.8pt" o:ole="">
+          <v:shape id="_x0000_i1027" type="#_x0000_t75" style="width:131.45pt;height:32.5pt" o:ole="">
             <v:imagedata r:id="rId12" o:title=""/>
           </v:shape>
-          <o:OLEObject Type="Embed" ProgID="Equation.3" ShapeID="_x0000_i1027" DrawAspect="Content" ObjectID="_1368863563" r:id="rId13"/>
+          <o:OLEObject Type="Embed" ProgID="Equation.3" ShapeID="_x0000_i1027" DrawAspect="Content" ObjectID="_1388405595" r:id="rId13"/>
         </w:object>
       </w:r>
       <w:r>
@@ -1275,10 +1275,10 @@
           <w:position w:val="-14"/>
         </w:rPr>
         <w:object w:dxaOrig="520" w:dyaOrig="400" w14:anchorId="438CB955">
-          <v:shape id="_x0000_i1028" type="#_x0000_t75" style="width:26pt;height:20pt" o:ole="">
+          <v:shape id="_x0000_i1028" type="#_x0000_t75" style="width:26pt;height:19.95pt" o:ole="">
             <v:imagedata r:id="rId14" o:title=""/>
           </v:shape>
-          <o:OLEObject Type="Embed" ProgID="Equation.3" ShapeID="_x0000_i1028" DrawAspect="Content" ObjectID="_1368863564" r:id="rId15"/>
+          <o:OLEObject Type="Embed" ProgID="Equation.3" ShapeID="_x0000_i1028" DrawAspect="Content" ObjectID="_1388405596" r:id="rId15"/>
         </w:object>
       </w:r>
       <w:r>
@@ -1310,10 +1310,10 @@
           <w:position w:val="-14"/>
         </w:rPr>
         <w:object w:dxaOrig="2960" w:dyaOrig="400" w14:anchorId="08AED935">
-          <v:shape id="_x0000_i1029" type="#_x0000_t75" style="width:147.75pt;height:20pt" o:ole="">
+          <v:shape id="_x0000_i1029" type="#_x0000_t75" style="width:147.7pt;height:19.95pt" o:ole="">
             <v:imagedata r:id="rId16" o:title=""/>
           </v:shape>
-          <o:OLEObject Type="Embed" ProgID="Equation.3" ShapeID="_x0000_i1029" DrawAspect="Content" ObjectID="_1368863565" r:id="rId17"/>
+          <o:OLEObject Type="Embed" ProgID="Equation.3" ShapeID="_x0000_i1029" DrawAspect="Content" ObjectID="_1388405597" r:id="rId17"/>
         </w:object>
       </w:r>
       <w:r>
@@ -1356,10 +1356,10 @@
           <w:position w:val="-28"/>
         </w:rPr>
         <w:object w:dxaOrig="2900" w:dyaOrig="540" w14:anchorId="36CF8C3D">
-          <v:shape id="_x0000_i1030" type="#_x0000_t75" style="width:144.75pt;height:26.75pt" o:ole="">
+          <v:shape id="_x0000_i1030" type="#_x0000_t75" style="width:144.95pt;height:26.5pt" o:ole="">
             <v:imagedata r:id="rId18" o:title=""/>
           </v:shape>
-          <o:OLEObject Type="Embed" ProgID="Equation.3" ShapeID="_x0000_i1030" DrawAspect="Content" ObjectID="_1368863566" r:id="rId19"/>
+          <o:OLEObject Type="Embed" ProgID="Equation.3" ShapeID="_x0000_i1030" DrawAspect="Content" ObjectID="_1388405598" r:id="rId19"/>
         </w:object>
       </w:r>
       <w:r>
@@ -1520,10 +1520,10 @@
           <w:position w:val="-46"/>
         </w:rPr>
         <w:object w:dxaOrig="1359" w:dyaOrig="859" w14:anchorId="5343CCA9">
-          <v:shape id="_x0000_i1031" type="#_x0000_t75" style="width:67.85pt;height:42.95pt" o:ole="">
+          <v:shape id="_x0000_i1031" type="#_x0000_t75" style="width:67.8pt;height:42.75pt" o:ole="">
             <v:imagedata r:id="rId20" o:title=""/>
           </v:shape>
-          <o:OLEObject Type="Embed" ProgID="Equation.3" ShapeID="_x0000_i1031" DrawAspect="Content" ObjectID="_1368863567" r:id="rId21"/>
+          <o:OLEObject Type="Embed" ProgID="Equation.3" ShapeID="_x0000_i1031" DrawAspect="Content" ObjectID="_1388405599" r:id="rId21"/>
         </w:object>
       </w:r>
       <w:r>
@@ -1678,10 +1678,10 @@
           <w:position w:val="-30"/>
         </w:rPr>
         <w:object w:dxaOrig="1320" w:dyaOrig="720" w14:anchorId="6B0F5AB1">
-          <v:shape id="_x0000_i1032" type="#_x0000_t75" style="width:65.95pt;height:36.2pt" o:ole="">
+          <v:shape id="_x0000_i1032" type="#_x0000_t75" style="width:65.95pt;height:36.25pt" o:ole="">
             <v:imagedata r:id="rId22" o:title=""/>
           </v:shape>
-          <o:OLEObject Type="Embed" ProgID="Equation.3" ShapeID="_x0000_i1032" DrawAspect="Content" ObjectID="_1368863568" r:id="rId23"/>
+          <o:OLEObject Type="Embed" ProgID="Equation.3" ShapeID="_x0000_i1032" DrawAspect="Content" ObjectID="_1388405600" r:id="rId23"/>
         </w:object>
       </w:r>
       <w:r>
@@ -1704,10 +1704,10 @@
           <w:position w:val="-28"/>
         </w:rPr>
         <w:object w:dxaOrig="1300" w:dyaOrig="540" w14:anchorId="47171656">
-          <v:shape id="_x0000_i1033" type="#_x0000_t75" style="width:62.95pt;height:26.75pt" o:ole="">
+          <v:shape id="_x0000_i1033" type="#_x0000_t75" style="width:63.15pt;height:26.5pt" o:ole="">
             <v:imagedata r:id="rId24" o:title=""/>
           </v:shape>
-          <o:OLEObject Type="Embed" ProgID="Equation.3" ShapeID="_x0000_i1033" DrawAspect="Content" ObjectID="_1368863569" r:id="rId25"/>
+          <o:OLEObject Type="Embed" ProgID="Equation.3" ShapeID="_x0000_i1033" DrawAspect="Content" ObjectID="_1388405601" r:id="rId25"/>
         </w:object>
       </w:r>
       <w:r>
@@ -1755,10 +1755,10 @@
           <w:position w:val="-28"/>
         </w:rPr>
         <w:object w:dxaOrig="3120" w:dyaOrig="540" w14:anchorId="5BC0B995">
-          <v:shape id="_x0000_i1034" type="#_x0000_t75" style="width:156.45pt;height:26.75pt" o:ole="">
+          <v:shape id="_x0000_i1034" type="#_x0000_t75" style="width:156.55pt;height:26.5pt" o:ole="">
             <v:imagedata r:id="rId26" o:title=""/>
           </v:shape>
-          <o:OLEObject Type="Embed" ProgID="Equation.3" ShapeID="_x0000_i1034" DrawAspect="Content" ObjectID="_1368863570" r:id="rId27"/>
+          <o:OLEObject Type="Embed" ProgID="Equation.3" ShapeID="_x0000_i1034" DrawAspect="Content" ObjectID="_1388405602" r:id="rId27"/>
         </w:object>
       </w:r>
       <w:r>
@@ -1800,10 +1800,10 @@
           <w:position w:val="-34"/>
         </w:rPr>
         <w:object w:dxaOrig="3120" w:dyaOrig="800" w14:anchorId="0B9C68E4">
-          <v:shape id="_x0000_i1035" type="#_x0000_t75" style="width:156.45pt;height:39.95pt" o:ole="">
+          <v:shape id="_x0000_i1035" type="#_x0000_t75" style="width:156.55pt;height:39.95pt" o:ole="">
             <v:imagedata r:id="rId28" o:title=""/>
           </v:shape>
-          <o:OLEObject Type="Embed" ProgID="Equation.3" ShapeID="_x0000_i1035" DrawAspect="Content" ObjectID="_1368863571" r:id="rId29"/>
+          <o:OLEObject Type="Embed" ProgID="Equation.3" ShapeID="_x0000_i1035" DrawAspect="Content" ObjectID="_1388405603" r:id="rId29"/>
         </w:object>
       </w:r>
       <w:r>
@@ -1963,10 +1963,10 @@
           <w:position w:val="-32"/>
         </w:rPr>
         <w:object w:dxaOrig="3379" w:dyaOrig="580" w14:anchorId="0A70AB8D">
-          <v:shape id="_x0000_i1036" type="#_x0000_t75" style="width:169.25pt;height:29.05pt" o:ole="">
+          <v:shape id="_x0000_i1036" type="#_x0000_t75" style="width:169.55pt;height:29.25pt" o:ole="">
             <v:imagedata r:id="rId30" o:title=""/>
           </v:shape>
-          <o:OLEObject Type="Embed" ProgID="Equation.3" ShapeID="_x0000_i1036" DrawAspect="Content" ObjectID="_1368863572" r:id="rId31"/>
+          <o:OLEObject Type="Embed" ProgID="Equation.3" ShapeID="_x0000_i1036" DrawAspect="Content" ObjectID="_1388405604" r:id="rId31"/>
         </w:object>
       </w:r>
       <w:r>
@@ -2097,10 +2097,10 @@
           <w:position w:val="-32"/>
         </w:rPr>
         <w:object w:dxaOrig="1100" w:dyaOrig="580" w14:anchorId="1F7206F5">
-          <v:shape id="_x0000_i1037" type="#_x0000_t75" style="width:55.05pt;height:29.05pt" o:ole="">
+          <v:shape id="_x0000_i1037" type="#_x0000_t75" style="width:54.8pt;height:29.25pt" o:ole="">
             <v:imagedata r:id="rId32" o:title=""/>
           </v:shape>
-          <o:OLEObject Type="Embed" ProgID="Equation.3" ShapeID="_x0000_i1037" DrawAspect="Content" ObjectID="_1368863573" r:id="rId33"/>
+          <o:OLEObject Type="Embed" ProgID="Equation.3" ShapeID="_x0000_i1037" DrawAspect="Content" ObjectID="_1388405605" r:id="rId33"/>
         </w:object>
       </w:r>
       <w:r>
@@ -2126,10 +2126,10 @@
           <w:position w:val="-28"/>
         </w:rPr>
         <w:object w:dxaOrig="1300" w:dyaOrig="540" w14:anchorId="7481AA76">
-          <v:shape id="_x0000_i1038" type="#_x0000_t75" style="width:62.95pt;height:26.75pt" o:ole="">
+          <v:shape id="_x0000_i1038" type="#_x0000_t75" style="width:63.15pt;height:26.5pt" o:ole="">
             <v:imagedata r:id="rId34" o:title=""/>
           </v:shape>
-          <o:OLEObject Type="Embed" ProgID="Equation.3" ShapeID="_x0000_i1038" DrawAspect="Content" ObjectID="_1368863574" r:id="rId35"/>
+          <o:OLEObject Type="Embed" ProgID="Equation.3" ShapeID="_x0000_i1038" DrawAspect="Content" ObjectID="_1388405606" r:id="rId35"/>
         </w:object>
       </w:r>
       <w:proofErr w:type="gramStart"/>
@@ -2159,10 +2159,10 @@
           <w:position w:val="-50"/>
         </w:rPr>
         <w:object w:dxaOrig="3700" w:dyaOrig="1120" w14:anchorId="2D755952">
-          <v:shape id="_x0000_i1039" type="#_x0000_t75" style="width:185.1pt;height:56.15pt" o:ole="">
+          <v:shape id="_x0000_i1039" type="#_x0000_t75" style="width:185.35pt;height:56.2pt" o:ole="">
             <v:imagedata r:id="rId36" o:title=""/>
           </v:shape>
-          <o:OLEObject Type="Embed" ProgID="Equation.DSMT4" ShapeID="_x0000_i1039" DrawAspect="Content" ObjectID="_1368863575" r:id="rId37"/>
+          <o:OLEObject Type="Embed" ProgID="Equation.DSMT4" ShapeID="_x0000_i1039" DrawAspect="Content" ObjectID="_1388405607" r:id="rId37"/>
         </w:object>
       </w:r>
       <w:r>
@@ -2308,10 +2308,10 @@
           <w:position w:val="-32"/>
         </w:rPr>
         <w:object w:dxaOrig="4620" w:dyaOrig="580" w14:anchorId="09F05A5C">
-          <v:shape id="_x0000_i1040" type="#_x0000_t75" style="width:231.1pt;height:29.05pt" o:ole="">
+          <v:shape id="_x0000_i1040" type="#_x0000_t75" style="width:230.85pt;height:29.25pt" o:ole="">
             <v:imagedata r:id="rId38" o:title=""/>
           </v:shape>
-          <o:OLEObject Type="Embed" ProgID="Equation.3" ShapeID="_x0000_i1040" DrawAspect="Content" ObjectID="_1368863576" r:id="rId39"/>
+          <o:OLEObject Type="Embed" ProgID="Equation.3" ShapeID="_x0000_i1040" DrawAspect="Content" ObjectID="_1388405608" r:id="rId39"/>
         </w:object>
       </w:r>
       <w:r>
@@ -2383,10 +2383,10 @@
           <w:position w:val="-32"/>
         </w:rPr>
         <w:object w:dxaOrig="5500" w:dyaOrig="740" w14:anchorId="64C73E68">
-          <v:shape id="_x0000_i1041" type="#_x0000_t75" style="width:274.8pt;height:36.95pt" o:ole="">
+          <v:shape id="_x0000_i1041" type="#_x0000_t75" style="width:274.55pt;height:36.7pt" o:ole="">
             <v:imagedata r:id="rId40" o:title=""/>
           </v:shape>
-          <o:OLEObject Type="Embed" ProgID="Equation.3" ShapeID="_x0000_i1041" DrawAspect="Content" ObjectID="_1368863577" r:id="rId41"/>
+          <o:OLEObject Type="Embed" ProgID="Equation.3" ShapeID="_x0000_i1041" DrawAspect="Content" ObjectID="_1388405609" r:id="rId41"/>
         </w:object>
       </w:r>
       <w:r>
@@ -2526,10 +2526,10 @@
           <w:position w:val="-24"/>
         </w:rPr>
         <w:object w:dxaOrig="3040" w:dyaOrig="660" w14:anchorId="4AB20475">
-          <v:shape id="_x0000_i1042" type="#_x0000_t75" style="width:151.55pt;height:32.8pt" o:ole="">
+          <v:shape id="_x0000_i1042" type="#_x0000_t75" style="width:151.9pt;height:32.5pt" o:ole="">
             <v:imagedata r:id="rId42" o:title=""/>
           </v:shape>
-          <o:OLEObject Type="Embed" ProgID="Equation.3" ShapeID="_x0000_i1042" DrawAspect="Content" ObjectID="_1368863578" r:id="rId43"/>
+          <o:OLEObject Type="Embed" ProgID="Equation.3" ShapeID="_x0000_i1042" DrawAspect="Content" ObjectID="_1388405610" r:id="rId43"/>
         </w:object>
       </w:r>
       <w:r>
@@ -2567,10 +2567,10 @@
           <w:position w:val="-32"/>
         </w:rPr>
         <w:object w:dxaOrig="5000" w:dyaOrig="580" w14:anchorId="2A61CCD4">
-          <v:shape id="_x0000_i1043" type="#_x0000_t75" style="width:249.95pt;height:29.05pt" o:ole="">
+          <v:shape id="_x0000_i1043" type="#_x0000_t75" style="width:249.9pt;height:29.25pt" o:ole="">
             <v:imagedata r:id="rId44" o:title=""/>
           </v:shape>
-          <o:OLEObject Type="Embed" ProgID="Equation.3" ShapeID="_x0000_i1043" DrawAspect="Content" ObjectID="_1368863579" r:id="rId45"/>
+          <o:OLEObject Type="Embed" ProgID="Equation.3" ShapeID="_x0000_i1043" DrawAspect="Content" ObjectID="_1388405611" r:id="rId45"/>
         </w:object>
       </w:r>
       <w:r>
@@ -2709,10 +2709,10 @@
           <w:position w:val="-20"/>
         </w:rPr>
         <w:object w:dxaOrig="639" w:dyaOrig="480" w14:anchorId="04FBB012">
-          <v:shape id="_x0000_i1044" type="#_x0000_t75" style="width:32.05pt;height:23.75pt" o:ole="">
+          <v:shape id="_x0000_i1044" type="#_x0000_t75" style="width:32.05pt;height:23.7pt" o:ole="">
             <v:imagedata r:id="rId46" o:title=""/>
           </v:shape>
-          <o:OLEObject Type="Embed" ProgID="Equation.3" ShapeID="_x0000_i1044" DrawAspect="Content" ObjectID="_1368863580" r:id="rId47"/>
+          <o:OLEObject Type="Embed" ProgID="Equation.3" ShapeID="_x0000_i1044" DrawAspect="Content" ObjectID="_1388405612" r:id="rId47"/>
         </w:object>
       </w:r>
       <w:r>
@@ -3184,10 +3184,7 @@
         <w:t>ample, the usual</w:t>
       </w:r>
       <w:r>
-        <w:t xml:space="preserve"> formulae of feldspar end me</w:t>
-      </w:r>
-      <w:r>
-        <w:t>m</w:t>
+        <w:t xml:space="preserve"> formulae of feldspar end mem</w:t>
       </w:r>
       <w:r>
         <w:t>bers are</w:t>
@@ -3481,10 +3478,10 @@
           <w:position w:val="-20"/>
         </w:rPr>
         <w:object w:dxaOrig="639" w:dyaOrig="480" w14:anchorId="469E47DA">
-          <v:shape id="_x0000_i1045" type="#_x0000_t75" style="width:32.05pt;height:23.75pt" o:ole="">
+          <v:shape id="_x0000_i1045" type="#_x0000_t75" style="width:32.05pt;height:23.7pt" o:ole="">
             <v:imagedata r:id="rId48" o:title=""/>
           </v:shape>
-          <o:OLEObject Type="Embed" ProgID="Equation.3" ShapeID="_x0000_i1045" DrawAspect="Content" ObjectID="_1368863581" r:id="rId49"/>
+          <o:OLEObject Type="Embed" ProgID="Equation.3" ShapeID="_x0000_i1045" DrawAspect="Content" ObjectID="_1388405613" r:id="rId49"/>
         </w:object>
       </w:r>
       <w:r>
@@ -4989,10 +4986,10 @@
           <w:position w:val="-34"/>
         </w:rPr>
         <w:object w:dxaOrig="2920" w:dyaOrig="859" w14:anchorId="41376191">
-          <v:shape id="_x0000_i1046" type="#_x0000_t75" style="width:146.25pt;height:42.95pt" o:ole="">
+          <v:shape id="_x0000_i1046" type="#_x0000_t75" style="width:146.3pt;height:42.75pt" o:ole="">
             <v:imagedata r:id="rId50" o:title=""/>
           </v:shape>
-          <o:OLEObject Type="Embed" ProgID="Equation.3" ShapeID="_x0000_i1046" DrawAspect="Content" ObjectID="_1368863582" r:id="rId51"/>
+          <o:OLEObject Type="Embed" ProgID="Equation.3" ShapeID="_x0000_i1046" DrawAspect="Content" ObjectID="_1388405614" r:id="rId51"/>
         </w:object>
       </w:r>
       <w:r>
@@ -5110,10 +5107,10 @@
           <w:position w:val="-32"/>
         </w:rPr>
         <w:object w:dxaOrig="1359" w:dyaOrig="700" w14:anchorId="04A6DCAF">
-          <v:shape id="_x0000_i1047" type="#_x0000_t75" style="width:67.85pt;height:35.05pt" o:ole="">
+          <v:shape id="_x0000_i1047" type="#_x0000_t75" style="width:67.8pt;height:35.3pt" o:ole="">
             <v:imagedata r:id="rId52" o:title=""/>
           </v:shape>
-          <o:OLEObject Type="Embed" ProgID="Equation.3" ShapeID="_x0000_i1047" DrawAspect="Content" ObjectID="_1368863583" r:id="rId53"/>
+          <o:OLEObject Type="Embed" ProgID="Equation.3" ShapeID="_x0000_i1047" DrawAspect="Content" ObjectID="_1388405615" r:id="rId53"/>
         </w:object>
       </w:r>
       <w:r>
@@ -5144,10 +5141,10 @@
           <w:position w:val="-30"/>
         </w:rPr>
         <w:object w:dxaOrig="1600" w:dyaOrig="580" w14:anchorId="106CD35C">
-          <v:shape id="_x0000_i1048" type="#_x0000_t75" style="width:79.9pt;height:29.05pt" o:ole="">
+          <v:shape id="_x0000_i1048" type="#_x0000_t75" style="width:79.9pt;height:29.25pt" o:ole="">
             <v:imagedata r:id="rId54" o:title=""/>
           </v:shape>
-          <o:OLEObject Type="Embed" ProgID="Equation.3" ShapeID="_x0000_i1048" DrawAspect="Content" ObjectID="_1368863584" r:id="rId55"/>
+          <o:OLEObject Type="Embed" ProgID="Equation.3" ShapeID="_x0000_i1048" DrawAspect="Content" ObjectID="_1388405616" r:id="rId55"/>
         </w:object>
       </w:r>
       <w:r>
@@ -5249,10 +5246,10 @@
           <w:position w:val="-62"/>
         </w:rPr>
         <w:object w:dxaOrig="4900" w:dyaOrig="1359" w14:anchorId="39F52339">
-          <v:shape id="_x0000_i1049" type="#_x0000_t75" style="width:245.4pt;height:67.85pt" o:ole="">
+          <v:shape id="_x0000_i1049" type="#_x0000_t75" style="width:245.25pt;height:67.8pt" o:ole="">
             <v:imagedata r:id="rId56" o:title=""/>
           </v:shape>
-          <o:OLEObject Type="Embed" ProgID="Equation.DSMT4" ShapeID="_x0000_i1049" DrawAspect="Content" ObjectID="_1368863585" r:id="rId57"/>
+          <o:OLEObject Type="Embed" ProgID="Equation.DSMT4" ShapeID="_x0000_i1049" DrawAspect="Content" ObjectID="_1388405617" r:id="rId57"/>
         </w:object>
       </w:r>
       <w:r>
@@ -5726,10 +5723,10 @@
           <w:position w:val="-34"/>
         </w:rPr>
         <w:object w:dxaOrig="4500" w:dyaOrig="800" w14:anchorId="0C552165">
-          <v:shape id="_x0000_i1050" type="#_x0000_t75" style="width:225.05pt;height:39.95pt" o:ole="">
+          <v:shape id="_x0000_i1050" type="#_x0000_t75" style="width:224.85pt;height:39.95pt" o:ole="">
             <v:imagedata r:id="rId58" o:title=""/>
           </v:shape>
-          <o:OLEObject Type="Embed" ProgID="Equation.DSMT4" ShapeID="_x0000_i1050" DrawAspect="Content" ObjectID="_1368863586" r:id="rId59"/>
+          <o:OLEObject Type="Embed" ProgID="Equation.DSMT4" ShapeID="_x0000_i1050" DrawAspect="Content" ObjectID="_1388405618" r:id="rId59"/>
         </w:object>
       </w:r>
       <w:r>
@@ -5773,10 +5770,10 @@
           <w:position w:val="-30"/>
         </w:rPr>
         <w:object w:dxaOrig="1320" w:dyaOrig="720" w14:anchorId="38EED172">
-          <v:shape id="_x0000_i1051" type="#_x0000_t75" style="width:65.95pt;height:36.2pt" o:ole="">
+          <v:shape id="_x0000_i1051" type="#_x0000_t75" style="width:65.95pt;height:36.25pt" o:ole="">
             <v:imagedata r:id="rId60" o:title=""/>
           </v:shape>
-          <o:OLEObject Type="Embed" ProgID="Equation.3" ShapeID="_x0000_i1051" DrawAspect="Content" ObjectID="_1368863587" r:id="rId61"/>
+          <o:OLEObject Type="Embed" ProgID="Equation.3" ShapeID="_x0000_i1051" DrawAspect="Content" ObjectID="_1388405619" r:id="rId61"/>
         </w:object>
       </w:r>
       <w:r>
@@ -5810,7 +5807,7 @@
           <v:shape id="_x0000_i1052" type="#_x0000_t75" style="width:242pt;height:39.95pt" o:ole="">
             <v:imagedata r:id="rId62" o:title=""/>
           </v:shape>
-          <o:OLEObject Type="Embed" ProgID="Equation.DSMT4" ShapeID="_x0000_i1052" DrawAspect="Content" ObjectID="_1368863588" r:id="rId63"/>
+          <o:OLEObject Type="Embed" ProgID="Equation.DSMT4" ShapeID="_x0000_i1052" DrawAspect="Content" ObjectID="_1388405620" r:id="rId63"/>
         </w:object>
       </w:r>
       <w:r>
@@ -5919,10 +5916,10 @@
           <w:position w:val="-20"/>
         </w:rPr>
         <w:object w:dxaOrig="639" w:dyaOrig="480" w14:anchorId="57009526">
-          <v:shape id="_x0000_i1053" type="#_x0000_t75" style="width:32.05pt;height:23.75pt" o:ole="">
+          <v:shape id="_x0000_i1053" type="#_x0000_t75" style="width:32.05pt;height:23.7pt" o:ole="">
             <v:imagedata r:id="rId64" o:title=""/>
           </v:shape>
-          <o:OLEObject Type="Embed" ProgID="Equation.3" ShapeID="_x0000_i1053" DrawAspect="Content" ObjectID="_1368863589" r:id="rId65"/>
+          <o:OLEObject Type="Embed" ProgID="Equation.3" ShapeID="_x0000_i1053" DrawAspect="Content" ObjectID="_1388405621" r:id="rId65"/>
         </w:object>
       </w:r>
       <w:r>
@@ -5933,10 +5930,10 @@
           <w:position w:val="-14"/>
         </w:rPr>
         <w:object w:dxaOrig="560" w:dyaOrig="400" w14:anchorId="4C66BEC7">
-          <v:shape id="_x0000_i1054" type="#_x0000_t75" style="width:28.25pt;height:20pt" o:ole="">
+          <v:shape id="_x0000_i1054" type="#_x0000_t75" style="width:28.35pt;height:19.95pt" o:ole="">
             <v:imagedata r:id="rId66" o:title=""/>
           </v:shape>
-          <o:OLEObject Type="Embed" ProgID="Equation.3" ShapeID="_x0000_i1054" DrawAspect="Content" ObjectID="_1368863590" r:id="rId67"/>
+          <o:OLEObject Type="Embed" ProgID="Equation.3" ShapeID="_x0000_i1054" DrawAspect="Content" ObjectID="_1388405622" r:id="rId67"/>
         </w:object>
       </w:r>
       <w:r>
@@ -5947,10 +5944,10 @@
           <w:position w:val="-20"/>
         </w:rPr>
         <w:object w:dxaOrig="580" w:dyaOrig="460" w14:anchorId="1CB1A852">
-          <v:shape id="_x0000_i1055" type="#_x0000_t75" style="width:29.05pt;height:22.6pt" o:ole="">
+          <v:shape id="_x0000_i1055" type="#_x0000_t75" style="width:29.25pt;height:22.75pt" o:ole="">
             <v:imagedata r:id="rId68" o:title=""/>
           </v:shape>
-          <o:OLEObject Type="Embed" ProgID="Equation.3" ShapeID="_x0000_i1055" DrawAspect="Content" ObjectID="_1368863591" r:id="rId69"/>
+          <o:OLEObject Type="Embed" ProgID="Equation.3" ShapeID="_x0000_i1055" DrawAspect="Content" ObjectID="_1388405623" r:id="rId69"/>
         </w:object>
       </w:r>
       <w:r>
@@ -5961,10 +5958,10 @@
           <w:position w:val="-14"/>
         </w:rPr>
         <w:object w:dxaOrig="1100" w:dyaOrig="380" w14:anchorId="669304F7">
-          <v:shape id="_x0000_i1056" type="#_x0000_t75" style="width:55.05pt;height:19.25pt" o:ole="">
+          <v:shape id="_x0000_i1056" type="#_x0000_t75" style="width:54.8pt;height:19.5pt" o:ole="">
             <v:imagedata r:id="rId70" o:title=""/>
           </v:shape>
-          <o:OLEObject Type="Embed" ProgID="Equation.3" ShapeID="_x0000_i1056" DrawAspect="Content" ObjectID="_1368863592" r:id="rId71"/>
+          <o:OLEObject Type="Embed" ProgID="Equation.3" ShapeID="_x0000_i1056" DrawAspect="Content" ObjectID="_1388405624" r:id="rId71"/>
         </w:object>
       </w:r>
       <w:r>
@@ -17376,10 +17373,10 @@
           <w:position w:val="-4"/>
         </w:rPr>
         <w:object w:dxaOrig="320" w:dyaOrig="200" w14:anchorId="313253E5">
-          <v:shape id="_x0000_i1057" type="#_x0000_t75" style="width:15.85pt;height:9.4pt" o:ole="">
+          <v:shape id="_x0000_i1057" type="#_x0000_t75" style="width:15.8pt;height:9.3pt" o:ole="">
             <v:imagedata r:id="rId72" o:title=""/>
           </v:shape>
-          <o:OLEObject Type="Embed" ProgID="Equation.3" ShapeID="_x0000_i1057" DrawAspect="Content" ObjectID="_1368863593" r:id="rId73"/>
+          <o:OLEObject Type="Embed" ProgID="Equation.3" ShapeID="_x0000_i1057" DrawAspect="Content" ObjectID="_1388405625" r:id="rId73"/>
         </w:object>
       </w:r>
       <w:r>
@@ -26972,17 +26969,8 @@
                 <w:rFonts w:ascii="Cambria Math" w:hAnsi="Cambria Math"/>
                 <w:vertAlign w:val="superscript"/>
               </w:rPr>
-              <m:t>k</m:t>
-            </m:r>
-            <w:proofErr w:type="gramStart"/>
-            <m:r>
-              <w:rPr>
-                <w:rFonts w:ascii="Cambria Math" w:hAnsi="Cambria Math"/>
-                <w:vertAlign w:val="superscript"/>
-              </w:rPr>
-              <m:t>,ref</m:t>
-            </m:r>
-            <w:proofErr w:type="gramEnd"/>
+              <m:t>k,ref</m:t>
+            </m:r>
           </m:sub>
           <m:sup/>
         </m:sSubSup>
@@ -28098,15 +28086,7 @@
         </m:r>
       </m:oMath>
       <w:r>
-        <w:t xml:space="preserve"> are indic</w:t>
-      </w:r>
-      <w:proofErr w:type="spellStart"/>
-      <w:r>
-        <w:t>es</w:t>
-      </w:r>
-      <w:proofErr w:type="spellEnd"/>
-      <w:r>
-        <w:t xml:space="preserve"> of two moieties on </w:t>
+        <w:t xml:space="preserve"> are indices of two moieties on </w:t>
       </w:r>
       <w:proofErr w:type="spellStart"/>
       <w:r>
@@ -28470,14 +28450,7 @@
                 <w:rFonts w:ascii="Cambria Math" w:hAnsi="Cambria Math"/>
                 <w:vertAlign w:val="superscript"/>
               </w:rPr>
-              <m:t>k,e</m:t>
-            </m:r>
-            <m:r>
-              <w:rPr>
-                <w:rFonts w:ascii="Cambria Math" w:hAnsi="Cambria Math"/>
-                <w:vertAlign w:val="superscript"/>
-              </w:rPr>
-              <m:t>x</m:t>
+              <m:t>k,ex</m:t>
             </m:r>
           </m:sub>
           <m:sup/>
@@ -28582,13 +28555,7 @@
       </w:r>
       <w:proofErr w:type="spellStart"/>
       <w:r>
-        <w:t>Re</w:t>
-      </w:r>
-      <w:r>
-        <w:t>d</w:t>
-      </w:r>
-      <w:r>
-        <w:t>lich-Kister</w:t>
+        <w:t>Redlich-Kister</w:t>
       </w:r>
       <w:proofErr w:type="spellEnd"/>
       <w:r>
@@ -28618,13 +28585,7 @@
         <w:spacing w:after="120"/>
       </w:pPr>
       <w:r>
-        <w:t>Here and below, in the intera</w:t>
-      </w:r>
-      <w:r>
-        <w:t>c</w:t>
-      </w:r>
-      <w:r>
-        <w:t xml:space="preserve">tion parameter index, </w:t>
+        <w:t xml:space="preserve">Here and below, in the interaction parameter index, </w:t>
       </w:r>
       <w:proofErr w:type="spellStart"/>
       <w:r>
@@ -28660,36 +28621,13 @@
                 <w:rFonts w:ascii="Cambria Math" w:hAnsi="Cambria Math"/>
                 <w:vertAlign w:val="superscript"/>
               </w:rPr>
-              <m:t>AB</m:t>
-            </m:r>
-            <w:proofErr w:type="gramStart"/>
-            <m:r>
-              <w:rPr>
-                <w:rFonts w:ascii="Cambria Math" w:hAnsi="Cambria Math"/>
-                <w:vertAlign w:val="superscript"/>
-              </w:rPr>
-              <m:t>:L</m:t>
-            </m:r>
-            <w:proofErr w:type="gramEnd"/>
+              <m:t>AB:L</m:t>
+            </m:r>
           </m:sub>
         </m:sSub>
       </m:oMath>
       <w:r>
-        <w:t xml:space="preserve"> m</w:t>
-      </w:r>
-      <w:proofErr w:type="spellStart"/>
-      <w:r>
-        <w:t>eans</w:t>
-      </w:r>
-      <w:proofErr w:type="spellEnd"/>
-      <w:r>
-        <w:t xml:space="preserve"> a parameter of i</w:t>
-      </w:r>
-      <w:r>
-        <w:t>n</w:t>
-      </w:r>
-      <w:r>
-        <w:t xml:space="preserve">teraction between moieties A and B on the first </w:t>
+        <w:t xml:space="preserve"> means a parameter of interaction between moieties A and B on the first </w:t>
       </w:r>
       <w:proofErr w:type="spellStart"/>
       <w:r>
@@ -34835,16 +34773,8 @@
                   <w:rPr>
                     <w:rFonts w:ascii="Cambria Math" w:hAnsi="Cambria Math"/>
                   </w:rPr>
-                  <m:t>s</m:t>
+                  <m:t>s,m1</m:t>
                 </m:r>
-                <w:proofErr w:type="gramStart"/>
-                <m:r>
-                  <w:rPr>
-                    <w:rFonts w:ascii="Cambria Math" w:hAnsi="Cambria Math"/>
-                  </w:rPr>
-                  <m:t>,m1</m:t>
-                </m:r>
-                <w:proofErr w:type="gramEnd"/>
               </m:sub>
               <m:sup/>
             </m:sSubSup>
@@ -34949,13 +34879,7 @@
       </w:r>
       <w:proofErr w:type="spellStart"/>
       <w:r>
-        <w:t>add</w:t>
-      </w:r>
-      <w:r>
-        <w:t>i</w:t>
-      </w:r>
-      <w:r>
-        <w:t>tivity</w:t>
+        <w:t>additivity</w:t>
       </w:r>
       <w:proofErr w:type="spellEnd"/>
       <w:r>
@@ -34996,13 +34920,7 @@
         <w:t xml:space="preserve"> function eq (5.3-</w:t>
       </w:r>
       <w:r>
-        <w:t>2), one can write for the partial excess Gibbs energy (activity coeff</w:t>
-      </w:r>
-      <w:r>
-        <w:t>i</w:t>
-      </w:r>
-      <w:r>
-        <w:t xml:space="preserve">cient) of j-th end member: </w:t>
+        <w:t xml:space="preserve">2), one can write for the partial excess Gibbs energy (activity coefficient) of j-th end member: </w:t>
       </w:r>
     </w:p>
     <w:p>
@@ -36630,17 +36548,8 @@
                 <w:rFonts w:ascii="Cambria Math" w:hAnsi="Cambria Math"/>
                 <w:vertAlign w:val="superscript"/>
               </w:rPr>
-              <m:t>j</m:t>
-            </m:r>
-            <w:proofErr w:type="gramStart"/>
-            <m:r>
-              <w:rPr>
-                <w:rFonts w:ascii="Cambria Math" w:hAnsi="Cambria Math"/>
-                <w:vertAlign w:val="superscript"/>
-              </w:rPr>
-              <m:t>,s,m</m:t>
-            </m:r>
-            <w:proofErr w:type="gramEnd"/>
+              <m:t>j,s,m</m:t>
+            </m:r>
           </m:sub>
         </m:sSub>
       </m:oMath>
@@ -36887,16 +36796,8 @@
                   <w:rPr>
                     <w:rFonts w:ascii="Cambria Math" w:hAnsi="Cambria Math"/>
                   </w:rPr>
-                  <m:t>s</m:t>
+                  <m:t>s,m</m:t>
                 </m:r>
-                <w:proofErr w:type="gramStart"/>
-                <m:r>
-                  <w:rPr>
-                    <w:rFonts w:ascii="Cambria Math" w:hAnsi="Cambria Math"/>
-                  </w:rPr>
-                  <m:t>,m</m:t>
-                </m:r>
-                <w:proofErr w:type="gramEnd"/>
               </m:sub>
               <m:sup/>
             </m:sSubSup>
@@ -37909,16 +37810,8 @@
                   <w:rPr>
                     <w:rFonts w:ascii="Cambria Math" w:hAnsi="Cambria Math"/>
                   </w:rPr>
-                  <m:t>s</m:t>
+                  <m:t>s,m1</m:t>
                 </m:r>
-                <w:proofErr w:type="gramStart"/>
-                <m:r>
-                  <w:rPr>
-                    <w:rFonts w:ascii="Cambria Math" w:hAnsi="Cambria Math"/>
-                  </w:rPr>
-                  <m:t>,m1</m:t>
-                </m:r>
-                <w:proofErr w:type="gramEnd"/>
               </m:sub>
               <m:sup/>
             </m:sSubSup>
@@ -38884,8 +38777,6 @@
         </w:rPr>
         <w:t xml:space="preserve">and </w:t>
       </w:r>
-      <w:bookmarkStart w:id="0" w:name="_GoBack"/>
-      <w:bookmarkEnd w:id="0"/>
       <w:r>
         <w:rPr>
           <w:i/>
@@ -39853,25 +39744,11 @@
     </w:p>
     <w:p>
       <w:pPr>
-        <w:ind w:left="567" w:hanging="567"/>
-        <w:rPr>
-          <w:b/>
-        </w:rPr>
-      </w:pPr>
-    </w:p>
-    <w:p>
-      <w:pPr>
-        <w:ind w:left="567" w:hanging="567"/>
-        <w:rPr>
-          <w:b/>
-        </w:rPr>
-      </w:pPr>
-    </w:p>
-    <w:p>
-      <w:pPr>
         <w:spacing w:before="120" w:after="120"/>
         <w:jc w:val="both"/>
       </w:pPr>
+      <w:bookmarkStart w:id="0" w:name="_GoBack"/>
+      <w:bookmarkEnd w:id="0"/>
       <w:r>
         <w:rPr>
           <w:b/>

</xml_diff>